<commit_message>
Protokoll überarbeitet; Dialog Karte neu; Dialogbeschreibung Karte neu; Tabelle Nachbargebäude neu
Signed-off-by: siefert1 <alicia.siefert@gmx.de>
</commit_message>
<xml_diff>
--- a/Dokumente/02_Arbeitsbereich/03_Protokolle/Besprechungsprotokoll_5(22.10.2018).docx
+++ b/Dokumente/02_Arbeitsbereich/03_Protokolle/Besprechungsprotokoll_5(22.10.2018).docx
@@ -840,16 +840,8 @@
               <w:rPr>
                 <w:rFonts w:ascii="Cambria" w:hAnsi="Cambria"/>
               </w:rPr>
-              <w:t>Anforderungsspezifikationen</w:t>
+              <w:t xml:space="preserve">Anforderungsspezifikationen </w:t>
             </w:r>
-            <w:r>
-              <w:rPr>
-                <w:rFonts w:ascii="Cambria" w:hAnsi="Cambria"/>
-              </w:rPr>
-              <w:t xml:space="preserve"> </w:t>
-            </w:r>
-            <w:bookmarkStart w:id="0" w:name="_GoBack"/>
-            <w:bookmarkEnd w:id="0"/>
             <w:r>
               <w:rPr>
                 <w:rFonts w:ascii="Cambria" w:hAnsi="Cambria"/>
@@ -2465,6 +2457,70 @@
                 <w:rFonts w:ascii="Cambria" w:hAnsi="Cambria"/>
               </w:rPr>
             </w:pPr>
+            <w:r>
+              <w:rPr>
+                <w:rFonts w:ascii="Cambria" w:hAnsi="Cambria"/>
+              </w:rPr>
+              <w:t>Popup Würfel-Verteidiger überarbeiten</w:t>
+            </w:r>
+          </w:p>
+        </w:tc>
+        <w:tc>
+          <w:tcPr>
+            <w:tcW w:w="2126" w:type="dxa"/>
+          </w:tcPr>
+          <w:p>
+            <w:pPr>
+              <w:rPr>
+                <w:rFonts w:ascii="Cambria" w:hAnsi="Cambria"/>
+              </w:rPr>
+            </w:pPr>
+            <w:r>
+              <w:rPr>
+                <w:rFonts w:ascii="Cambria" w:hAnsi="Cambria"/>
+              </w:rPr>
+              <w:t xml:space="preserve">Robin </w:t>
+            </w:r>
+            <w:proofErr w:type="spellStart"/>
+            <w:r>
+              <w:rPr>
+                <w:rFonts w:ascii="Cambria" w:hAnsi="Cambria"/>
+              </w:rPr>
+              <w:t>Lauenroth</w:t>
+            </w:r>
+            <w:proofErr w:type="spellEnd"/>
+          </w:p>
+        </w:tc>
+        <w:tc>
+          <w:tcPr>
+            <w:tcW w:w="1843" w:type="dxa"/>
+          </w:tcPr>
+          <w:p>
+            <w:pPr>
+              <w:rPr>
+                <w:rFonts w:ascii="Cambria" w:hAnsi="Cambria"/>
+              </w:rPr>
+            </w:pPr>
+            <w:r>
+              <w:rPr>
+                <w:rFonts w:ascii="Cambria" w:hAnsi="Cambria"/>
+              </w:rPr>
+              <w:t>23.10.2018 | 1900</w:t>
+            </w:r>
+          </w:p>
+        </w:tc>
+      </w:tr>
+      <w:tr>
+        <w:tc>
+          <w:tcPr>
+            <w:tcW w:w="4390" w:type="dxa"/>
+          </w:tcPr>
+          <w:p>
+            <w:pPr>
+              <w:rPr>
+                <w:rFonts w:ascii="Cambria" w:hAnsi="Cambria"/>
+              </w:rPr>
+            </w:pPr>
           </w:p>
         </w:tc>
         <w:tc>
@@ -2541,6 +2597,8 @@
           <w:rFonts w:ascii="Cambria" w:hAnsi="Cambria"/>
         </w:rPr>
       </w:pPr>
+      <w:bookmarkStart w:id="0" w:name="_GoBack"/>
+      <w:bookmarkEnd w:id="0"/>
     </w:p>
     <w:p>
       <w:pPr>
@@ -2611,7 +2669,6 @@
               <w:rPr>
                 <w:rFonts w:ascii="Cambria" w:hAnsi="Cambria"/>
               </w:rPr>
-              <w:lastRenderedPageBreak/>
               <w:t>Festlegungen</w:t>
             </w:r>
           </w:p>
@@ -30302,6 +30359,7 @@
   </w:compat>
   <w:rsids>
     <w:rsidRoot w:val="00D82C69"/>
+    <w:rsid w:val="000836F8"/>
     <w:rsid w:val="00241518"/>
     <w:rsid w:val="00762E61"/>
     <w:rsid w:val="00886732"/>

</xml_diff>